<commit_message>
Updated Day 2 Simulcast DOCX and PDF
</commit_message>
<xml_diff>
--- a/Events/2017-06-13-NYC/Schedule/Schedule-Day2-SIMULCAST.docx
+++ b/Events/2017-06-13-NYC/Schedule/Schedule-Day2-SIMULCAST.docx
@@ -1,6 +1,6 @@
 
 <file path=word/document.xml><?xml version="1.0" encoding="utf-8"?>
-<w:document xmlns:wpc="http://schemas.microsoft.com/office/word/2010/wordprocessingCanvas" xmlns:cx="http://schemas.microsoft.com/office/drawing/2014/chartex" xmlns:cx1="http://schemas.microsoft.com/office/drawing/2015/9/8/chartex" xmlns:cx2="http://schemas.microsoft.com/office/drawing/2015/10/21/chartex" xmlns:cx3="http://schemas.microsoft.com/office/drawing/2016/5/9/chartex" xmlns:cx4="http://schemas.microsoft.com/office/drawing/2016/5/10/chartex" xmlns:cx5="http://schemas.microsoft.com/office/drawing/2016/5/11/chartex" xmlns:cx6="http://schemas.microsoft.com/office/drawing/2016/5/12/chartex" xmlns:cx7="http://schemas.microsoft.com/office/drawing/2016/5/13/chartex" xmlns:cx8="http://schemas.microsoft.com/office/drawing/2016/5/14/chartex" xmlns:mc="http://schemas.openxmlformats.org/markup-compatibility/2006" xmlns:aink="http://schemas.microsoft.com/office/drawing/2016/ink" xmlns:am3d="http://schemas.microsoft.com/office/drawing/2017/model3d" xmlns:o="urn:schemas-microsoft-com:office:office" xmlns:r="http://schemas.openxmlformats.org/officeDocument/2006/relationships" xmlns:m="http://schemas.openxmlformats.org/officeDocument/2006/math" xmlns:v="urn:schemas-microsoft-com:vml" xmlns:wp14="http://schemas.microsoft.com/office/word/2010/wordprocessingDrawing" xmlns:wp="http://schemas.openxmlformats.org/drawingml/2006/wordprocessingDrawing" xmlns:w10="urn:schemas-microsoft-com:office:word" xmlns:w="http://schemas.openxmlformats.org/wordprocessingml/2006/main" xmlns:w14="http://schemas.microsoft.com/office/word/2010/wordml" xmlns:w15="http://schemas.microsoft.com/office/word/2012/wordml" xmlns:w16se="http://schemas.microsoft.com/office/word/2015/wordml/symex" xmlns:wpg="http://schemas.microsoft.com/office/word/2010/wordprocessingGroup" xmlns:wpi="http://schemas.microsoft.com/office/word/2010/wordprocessingInk" xmlns:wne="http://schemas.microsoft.com/office/word/2006/wordml" xmlns:wps="http://schemas.microsoft.com/office/word/2010/wordprocessingShape" mc:Ignorable="w14 w15 w16se wp14">
+<w:document xmlns:wpc="http://schemas.microsoft.com/office/word/2010/wordprocessingCanvas" xmlns:cx="http://schemas.microsoft.com/office/drawing/2014/chartex" xmlns:cx1="http://schemas.microsoft.com/office/drawing/2015/9/8/chartex" xmlns:cx2="http://schemas.microsoft.com/office/drawing/2015/10/21/chartex" xmlns:cx3="http://schemas.microsoft.com/office/drawing/2016/5/9/chartex" xmlns:cx4="http://schemas.microsoft.com/office/drawing/2016/5/10/chartex" xmlns:cx5="http://schemas.microsoft.com/office/drawing/2016/5/11/chartex" xmlns:cx6="http://schemas.microsoft.com/office/drawing/2016/5/12/chartex" xmlns:cx7="http://schemas.microsoft.com/office/drawing/2016/5/13/chartex" xmlns:cx8="http://schemas.microsoft.com/office/drawing/2016/5/14/chartex" xmlns:mc="http://schemas.openxmlformats.org/markup-compatibility/2006" xmlns:aink="http://schemas.microsoft.com/office/drawing/2016/ink" xmlns:am3d="http://schemas.microsoft.com/office/drawing/2017/model3d" xmlns:o="urn:schemas-microsoft-com:office:office" xmlns:r="http://schemas.openxmlformats.org/officeDocument/2006/relationships" xmlns:m="http://schemas.openxmlformats.org/officeDocument/2006/math" xmlns:v="urn:schemas-microsoft-com:vml" xmlns:wp14="http://schemas.microsoft.com/office/word/2010/wordprocessingDrawing" xmlns:wp="http://schemas.openxmlformats.org/drawingml/2006/wordprocessingDrawing" xmlns:w10="urn:schemas-microsoft-com:office:word" xmlns:w="http://schemas.openxmlformats.org/wordprocessingml/2006/main" xmlns:w14="http://schemas.microsoft.com/office/word/2010/wordml" xmlns:w15="http://schemas.microsoft.com/office/word/2012/wordml" xmlns:w16cid="http://schemas.microsoft.com/office/word/2016/wordml/cid" xmlns:w16se="http://schemas.microsoft.com/office/word/2015/wordml/symex" xmlns:wpg="http://schemas.microsoft.com/office/word/2010/wordprocessingGroup" xmlns:wpi="http://schemas.microsoft.com/office/word/2010/wordprocessingInk" xmlns:wne="http://schemas.microsoft.com/office/word/2006/wordml" xmlns:wps="http://schemas.microsoft.com/office/word/2010/wordprocessingShape" mc:Ignorable="w14 w15 w16se w16cid wp14">
   <w:body>
     <w:p>
       <w:pPr>
@@ -11,8 +11,6 @@
           <w:szCs w:val="56"/>
         </w:rPr>
       </w:pPr>
-      <w:bookmarkStart w:id="0" w:name="_GoBack"/>
-      <w:bookmarkEnd w:id="0"/>
       <w:r>
         <w:rPr>
           <w:sz w:val="56"/>
@@ -25,7 +23,16 @@
           <w:sz w:val="56"/>
           <w:szCs w:val="56"/>
         </w:rPr>
-        <w:t>70-534 Certification Jump Start Agenda</w:t>
+        <w:t>70</w:t>
+      </w:r>
+      <w:bookmarkStart w:id="0" w:name="_GoBack"/>
+      <w:bookmarkEnd w:id="0"/>
+      <w:r>
+        <w:rPr>
+          <w:sz w:val="56"/>
+          <w:szCs w:val="56"/>
+        </w:rPr>
+        <w:t>-534 Certification Jump Start Agenda</w:t>
       </w:r>
     </w:p>
     <w:p>
@@ -345,7 +352,16 @@
                 <w:sz w:val="30"/>
                 <w:szCs w:val="30"/>
               </w:rPr>
-              <w:t>9:20 AM</w:t>
+              <w:t>9:3</w:t>
+            </w:r>
+            <w:r>
+              <w:rPr>
+                <w:rFonts w:ascii="Calibri" w:eastAsia="Times New Roman" w:hAnsi="Calibri" w:cs="Calibri"/>
+                <w:color w:val="000000"/>
+                <w:sz w:val="30"/>
+                <w:szCs w:val="30"/>
+              </w:rPr>
+              <w:t>0 AM</w:t>
             </w:r>
           </w:p>
         </w:tc>
@@ -441,7 +457,16 @@
                 <w:sz w:val="30"/>
                 <w:szCs w:val="30"/>
               </w:rPr>
-              <w:t>10:35 AM</w:t>
+              <w:t>10:4</w:t>
+            </w:r>
+            <w:r>
+              <w:rPr>
+                <w:rFonts w:ascii="Calibri" w:eastAsia="Times New Roman" w:hAnsi="Calibri" w:cs="Calibri"/>
+                <w:color w:val="000000"/>
+                <w:sz w:val="30"/>
+                <w:szCs w:val="30"/>
+              </w:rPr>
+              <w:t>5 AM</w:t>
             </w:r>
           </w:p>
         </w:tc>
@@ -514,7 +539,16 @@
                 <w:sz w:val="30"/>
                 <w:szCs w:val="30"/>
               </w:rPr>
-              <w:t>10:50 AM</w:t>
+              <w:t>11:0</w:t>
+            </w:r>
+            <w:r>
+              <w:rPr>
+                <w:rFonts w:ascii="Calibri" w:eastAsia="Times New Roman" w:hAnsi="Calibri" w:cs="Calibri"/>
+                <w:color w:val="000000"/>
+                <w:sz w:val="30"/>
+                <w:szCs w:val="30"/>
+              </w:rPr>
+              <w:t>0 AM</w:t>
             </w:r>
           </w:p>
         </w:tc>
@@ -629,7 +663,16 @@
                 <w:sz w:val="30"/>
                 <w:szCs w:val="30"/>
               </w:rPr>
-              <w:t>12:05 PM</w:t>
+              <w:t>12:1</w:t>
+            </w:r>
+            <w:r>
+              <w:rPr>
+                <w:rFonts w:ascii="Calibri" w:eastAsia="Times New Roman" w:hAnsi="Calibri" w:cs="Calibri"/>
+                <w:color w:val="000000"/>
+                <w:sz w:val="30"/>
+                <w:szCs w:val="30"/>
+              </w:rPr>
+              <w:t>5 PM</w:t>
             </w:r>
           </w:p>
         </w:tc>
@@ -651,6 +694,15 @@
                 <w:szCs w:val="30"/>
               </w:rPr>
             </w:pPr>
+            <w:r>
+              <w:rPr>
+                <w:rFonts w:ascii="Calibri" w:eastAsia="Times New Roman" w:hAnsi="Calibri" w:cs="Calibri"/>
+                <w:color w:val="000000"/>
+                <w:sz w:val="30"/>
+                <w:szCs w:val="30"/>
+              </w:rPr>
+              <w:t xml:space="preserve">Containers - </w:t>
+            </w:r>
             <w:r>
               <w:rPr>
                 <w:rFonts w:ascii="Calibri" w:eastAsia="Times New Roman" w:hAnsi="Calibri" w:cs="Calibri"/>
@@ -700,7 +752,16 @@
                 <w:sz w:val="30"/>
                 <w:szCs w:val="30"/>
               </w:rPr>
-              <w:t>1:05 AM</w:t>
+              <w:t>1:05 P</w:t>
+            </w:r>
+            <w:r>
+              <w:rPr>
+                <w:rFonts w:ascii="Calibri" w:eastAsia="Times New Roman" w:hAnsi="Calibri" w:cs="Calibri"/>
+                <w:color w:val="000000"/>
+                <w:sz w:val="30"/>
+                <w:szCs w:val="30"/>
+              </w:rPr>
+              <w:t>M</w:t>
             </w:r>
           </w:p>
         </w:tc>
@@ -765,7 +826,6 @@
             <w:cnfStyle w:val="001000000000" w:firstRow="0" w:lastRow="0" w:firstColumn="1" w:lastColumn="0" w:oddVBand="0" w:evenVBand="0" w:oddHBand="0" w:evenHBand="0" w:firstRowFirstColumn="0" w:firstRowLastColumn="0" w:lastRowFirstColumn="0" w:lastRowLastColumn="0"/>
             <w:tcW w:w="1790" w:type="dxa"/>
             <w:noWrap/>
-            <w:hideMark/>
           </w:tcPr>
           <w:p>
             <w:pPr>
@@ -784,16 +844,7 @@
                 <w:sz w:val="30"/>
                 <w:szCs w:val="30"/>
               </w:rPr>
-              <w:t>1:2</w:t>
-            </w:r>
-            <w:r>
-              <w:rPr>
-                <w:rFonts w:ascii="Calibri" w:eastAsia="Times New Roman" w:hAnsi="Calibri" w:cs="Calibri"/>
-                <w:color w:val="000000"/>
-                <w:sz w:val="30"/>
-                <w:szCs w:val="30"/>
-              </w:rPr>
-              <w:t>5 AM</w:t>
+              <w:t>1:35 PM</w:t>
             </w:r>
           </w:p>
         </w:tc>
@@ -801,7 +852,6 @@
           <w:tcPr>
             <w:tcW w:w="2790" w:type="dxa"/>
             <w:noWrap/>
-            <w:hideMark/>
           </w:tcPr>
           <w:p>
             <w:pPr>
@@ -820,14 +870,13 @@
                 <w:sz w:val="30"/>
                 <w:szCs w:val="30"/>
               </w:rPr>
-              <w:t>Audience</w:t>
+              <w:t>Tara Webb</w:t>
             </w:r>
           </w:p>
         </w:tc>
         <w:tc>
           <w:tcPr>
             <w:tcW w:w="6420" w:type="dxa"/>
-            <w:hideMark/>
           </w:tcPr>
           <w:p>
             <w:pPr>
@@ -846,7 +895,7 @@
                 <w:sz w:val="30"/>
                 <w:szCs w:val="30"/>
               </w:rPr>
-              <w:t>Feedback &amp; Tips Presentation Prep</w:t>
+              <w:t>Feedback</w:t>
             </w:r>
           </w:p>
         </w:tc>
@@ -880,22 +929,23 @@
                 <w:sz w:val="30"/>
                 <w:szCs w:val="30"/>
               </w:rPr>
-              <w:t>1:4</w:t>
-            </w:r>
-            <w:r>
-              <w:rPr>
-                <w:rFonts w:ascii="Calibri" w:eastAsia="Times New Roman" w:hAnsi="Calibri" w:cs="Calibri"/>
-                <w:color w:val="000000"/>
-                <w:sz w:val="30"/>
-                <w:szCs w:val="30"/>
-              </w:rPr>
-              <w:t>5 PM</w:t>
+              <w:t>1:45 P</w:t>
+            </w:r>
+            <w:r>
+              <w:rPr>
+                <w:rFonts w:ascii="Calibri" w:eastAsia="Times New Roman" w:hAnsi="Calibri" w:cs="Calibri"/>
+                <w:color w:val="000000"/>
+                <w:sz w:val="30"/>
+                <w:szCs w:val="30"/>
+              </w:rPr>
+              <w:t>M</w:t>
             </w:r>
           </w:p>
         </w:tc>
         <w:tc>
           <w:tcPr>
             <w:tcW w:w="2790" w:type="dxa"/>
+            <w:noWrap/>
             <w:hideMark/>
           </w:tcPr>
           <w:p>
@@ -941,16 +991,7 @@
                 <w:sz w:val="30"/>
                 <w:szCs w:val="30"/>
               </w:rPr>
-              <w:t>Presentations Q&amp;</w:t>
-            </w:r>
-            <w:r>
-              <w:rPr>
-                <w:rFonts w:ascii="Calibri" w:eastAsia="Times New Roman" w:hAnsi="Calibri" w:cs="Calibri"/>
-                <w:color w:val="000000"/>
-                <w:sz w:val="30"/>
-                <w:szCs w:val="30"/>
-              </w:rPr>
-              <w:t>A</w:t>
+              <w:t>Feedback &amp; Tips Presentation Prep</w:t>
             </w:r>
           </w:p>
         </w:tc>
@@ -983,29 +1024,26 @@
                 <w:sz w:val="30"/>
                 <w:szCs w:val="30"/>
               </w:rPr>
-              <w:t>2:0</w:t>
-            </w:r>
-            <w:r>
-              <w:rPr>
-                <w:rFonts w:ascii="Calibri" w:eastAsia="Times New Roman" w:hAnsi="Calibri" w:cs="Calibri"/>
-                <w:color w:val="000000"/>
-                <w:sz w:val="30"/>
-                <w:szCs w:val="30"/>
-              </w:rPr>
-              <w:t>5 PM</w:t>
-            </w:r>
-          </w:p>
-        </w:tc>
-        <w:tc>
-          <w:tcPr>
-            <w:tcW w:w="9210" w:type="dxa"/>
-            <w:gridSpan w:val="2"/>
-            <w:noWrap/>
+              <w:t>2:00</w:t>
+            </w:r>
+            <w:r>
+              <w:rPr>
+                <w:rFonts w:ascii="Calibri" w:eastAsia="Times New Roman" w:hAnsi="Calibri" w:cs="Calibri"/>
+                <w:color w:val="000000"/>
+                <w:sz w:val="30"/>
+                <w:szCs w:val="30"/>
+              </w:rPr>
+              <w:t xml:space="preserve"> PM</w:t>
+            </w:r>
+          </w:p>
+        </w:tc>
+        <w:tc>
+          <w:tcPr>
+            <w:tcW w:w="2790" w:type="dxa"/>
             <w:hideMark/>
           </w:tcPr>
           <w:p>
             <w:pPr>
-              <w:jc w:val="center"/>
               <w:cnfStyle w:val="000000000000" w:firstRow="0" w:lastRow="0" w:firstColumn="0" w:lastColumn="0" w:oddVBand="0" w:evenVBand="0" w:oddHBand="0" w:evenHBand="0" w:firstRowFirstColumn="0" w:firstRowLastColumn="0" w:lastRowFirstColumn="0" w:lastRowLastColumn="0"/>
               <w:rPr>
                 <w:rFonts w:ascii="Calibri" w:eastAsia="Times New Roman" w:hAnsi="Calibri" w:cs="Calibri"/>
@@ -1021,7 +1059,42 @@
                 <w:sz w:val="30"/>
                 <w:szCs w:val="30"/>
               </w:rPr>
-              <w:t>Hands-On Labs</w:t>
+              <w:t>Audience</w:t>
+            </w:r>
+          </w:p>
+        </w:tc>
+        <w:tc>
+          <w:tcPr>
+            <w:tcW w:w="6420" w:type="dxa"/>
+            <w:hideMark/>
+          </w:tcPr>
+          <w:p>
+            <w:pPr>
+              <w:cnfStyle w:val="000000000000" w:firstRow="0" w:lastRow="0" w:firstColumn="0" w:lastColumn="0" w:oddVBand="0" w:evenVBand="0" w:oddHBand="0" w:evenHBand="0" w:firstRowFirstColumn="0" w:firstRowLastColumn="0" w:lastRowFirstColumn="0" w:lastRowLastColumn="0"/>
+              <w:rPr>
+                <w:rFonts w:ascii="Calibri" w:eastAsia="Times New Roman" w:hAnsi="Calibri" w:cs="Calibri"/>
+                <w:color w:val="000000"/>
+                <w:sz w:val="30"/>
+                <w:szCs w:val="30"/>
+              </w:rPr>
+            </w:pPr>
+            <w:r>
+              <w:rPr>
+                <w:rFonts w:ascii="Calibri" w:eastAsia="Times New Roman" w:hAnsi="Calibri" w:cs="Calibri"/>
+                <w:color w:val="000000"/>
+                <w:sz w:val="30"/>
+                <w:szCs w:val="30"/>
+              </w:rPr>
+              <w:t>Presentations Q&amp;</w:t>
+            </w:r>
+            <w:r>
+              <w:rPr>
+                <w:rFonts w:ascii="Calibri" w:eastAsia="Times New Roman" w:hAnsi="Calibri" w:cs="Calibri"/>
+                <w:color w:val="000000"/>
+                <w:sz w:val="30"/>
+                <w:szCs w:val="30"/>
+              </w:rPr>
+              <w:t>A</w:t>
             </w:r>
           </w:p>
         </w:tc>
@@ -1029,7 +1102,7 @@
       <w:tr>
         <w:trPr>
           <w:cnfStyle w:val="000000100000" w:firstRow="0" w:lastRow="0" w:firstColumn="0" w:lastColumn="0" w:oddVBand="0" w:evenVBand="0" w:oddHBand="1" w:evenHBand="0" w:firstRowFirstColumn="0" w:firstRowLastColumn="0" w:lastRowFirstColumn="0" w:lastRowLastColumn="0"/>
-          <w:trHeight w:val="480"/>
+          <w:trHeight w:val="465"/>
         </w:trPr>
         <w:tc>
           <w:tcPr>
@@ -1055,7 +1128,16 @@
                 <w:sz w:val="30"/>
                 <w:szCs w:val="30"/>
               </w:rPr>
-              <w:t>4:30 PM</w:t>
+              <w:t>2:20</w:t>
+            </w:r>
+            <w:r>
+              <w:rPr>
+                <w:rFonts w:ascii="Calibri" w:eastAsia="Times New Roman" w:hAnsi="Calibri" w:cs="Calibri"/>
+                <w:color w:val="000000"/>
+                <w:sz w:val="30"/>
+                <w:szCs w:val="30"/>
+              </w:rPr>
+              <w:t xml:space="preserve"> PM</w:t>
             </w:r>
           </w:p>
         </w:tc>
@@ -1069,8 +1151,102 @@
           </w:tcPr>
           <w:p>
             <w:pPr>
+              <w:tabs>
+                <w:tab w:val="left" w:pos="413"/>
+                <w:tab w:val="left" w:pos="1253"/>
+                <w:tab w:val="center" w:pos="4497"/>
+              </w:tabs>
+              <w:cnfStyle w:val="000000100000" w:firstRow="0" w:lastRow="0" w:firstColumn="0" w:lastColumn="0" w:oddVBand="0" w:evenVBand="0" w:oddHBand="1" w:evenHBand="0" w:firstRowFirstColumn="0" w:firstRowLastColumn="0" w:lastRowFirstColumn="0" w:lastRowLastColumn="0"/>
+              <w:rPr>
+                <w:rFonts w:ascii="Calibri" w:eastAsia="Times New Roman" w:hAnsi="Calibri" w:cs="Calibri"/>
+                <w:color w:val="000000"/>
+                <w:sz w:val="30"/>
+                <w:szCs w:val="30"/>
+              </w:rPr>
+            </w:pPr>
+            <w:r>
+              <w:rPr>
+                <w:rFonts w:ascii="Calibri" w:eastAsia="Times New Roman" w:hAnsi="Calibri" w:cs="Calibri"/>
+                <w:color w:val="000000"/>
+                <w:sz w:val="30"/>
+                <w:szCs w:val="30"/>
+              </w:rPr>
+              <w:tab/>
+            </w:r>
+            <w:r>
+              <w:rPr>
+                <w:rFonts w:ascii="Calibri" w:eastAsia="Times New Roman" w:hAnsi="Calibri" w:cs="Calibri"/>
+                <w:color w:val="000000"/>
+                <w:sz w:val="30"/>
+                <w:szCs w:val="30"/>
+              </w:rPr>
+              <w:tab/>
+            </w:r>
+            <w:r>
+              <w:rPr>
+                <w:rFonts w:ascii="Calibri" w:eastAsia="Times New Roman" w:hAnsi="Calibri" w:cs="Calibri"/>
+                <w:color w:val="000000"/>
+                <w:sz w:val="30"/>
+                <w:szCs w:val="30"/>
+              </w:rPr>
+              <w:tab/>
+            </w:r>
+            <w:r>
+              <w:rPr>
+                <w:rFonts w:ascii="Calibri" w:eastAsia="Times New Roman" w:hAnsi="Calibri" w:cs="Calibri"/>
+                <w:color w:val="000000"/>
+                <w:sz w:val="30"/>
+                <w:szCs w:val="30"/>
+              </w:rPr>
+              <w:t>Hands-On Labs</w:t>
+            </w:r>
+          </w:p>
+        </w:tc>
+      </w:tr>
+      <w:tr>
+        <w:trPr>
+          <w:trHeight w:val="480"/>
+        </w:trPr>
+        <w:tc>
+          <w:tcPr>
+            <w:cnfStyle w:val="001000000000" w:firstRow="0" w:lastRow="0" w:firstColumn="1" w:lastColumn="0" w:oddVBand="0" w:evenVBand="0" w:oddHBand="0" w:evenHBand="0" w:firstRowFirstColumn="0" w:firstRowLastColumn="0" w:lastRowFirstColumn="0" w:lastRowLastColumn="0"/>
+            <w:tcW w:w="1790" w:type="dxa"/>
+            <w:noWrap/>
+            <w:hideMark/>
+          </w:tcPr>
+          <w:p>
+            <w:pPr>
+              <w:jc w:val="right"/>
+              <w:rPr>
+                <w:rFonts w:ascii="Calibri" w:eastAsia="Times New Roman" w:hAnsi="Calibri" w:cs="Calibri"/>
+                <w:color w:val="000000"/>
+                <w:sz w:val="30"/>
+                <w:szCs w:val="30"/>
+              </w:rPr>
+            </w:pPr>
+            <w:r>
+              <w:rPr>
+                <w:rFonts w:ascii="Calibri" w:eastAsia="Times New Roman" w:hAnsi="Calibri" w:cs="Calibri"/>
+                <w:color w:val="000000"/>
+                <w:sz w:val="30"/>
+                <w:szCs w:val="30"/>
+              </w:rPr>
+              <w:t>4:30 PM</w:t>
+            </w:r>
+          </w:p>
+        </w:tc>
+        <w:tc>
+          <w:tcPr>
+            <w:tcW w:w="9210" w:type="dxa"/>
+            <w:gridSpan w:val="2"/>
+            <w:shd w:val="clear" w:color="auto" w:fill="FFFF00"/>
+            <w:noWrap/>
+            <w:hideMark/>
+          </w:tcPr>
+          <w:p>
+            <w:pPr>
               <w:jc w:val="center"/>
-              <w:cnfStyle w:val="000000100000" w:firstRow="0" w:lastRow="0" w:firstColumn="0" w:lastColumn="0" w:oddVBand="0" w:evenVBand="0" w:oddHBand="1" w:evenHBand="0" w:firstRowFirstColumn="0" w:firstRowLastColumn="0" w:lastRowFirstColumn="0" w:lastRowLastColumn="0"/>
+              <w:cnfStyle w:val="000000000000" w:firstRow="0" w:lastRow="0" w:firstColumn="0" w:lastColumn="0" w:oddVBand="0" w:evenVBand="0" w:oddHBand="0" w:evenHBand="0" w:firstRowFirstColumn="0" w:firstRowLastColumn="0" w:lastRowFirstColumn="0" w:lastRowLastColumn="0"/>
               <w:rPr>
                 <w:rFonts w:ascii="Calibri" w:eastAsia="Times New Roman" w:hAnsi="Calibri" w:cs="Calibri"/>
                 <w:color w:val="000000"/>
@@ -1309,6 +1485,7 @@
           <w:sz w:val="36"/>
           <w:szCs w:val="36"/>
         </w:rPr>
+        <w:lastRenderedPageBreak/>
         <w:t>Survey Link:</w:t>
       </w:r>
       <w:r>
@@ -1345,7 +1522,7 @@
 </file>
 
 <file path=word/styles.xml><?xml version="1.0" encoding="utf-8"?>
-<w:styles xmlns:mc="http://schemas.openxmlformats.org/markup-compatibility/2006" xmlns:r="http://schemas.openxmlformats.org/officeDocument/2006/relationships" xmlns:w="http://schemas.openxmlformats.org/wordprocessingml/2006/main" xmlns:w14="http://schemas.microsoft.com/office/word/2010/wordml" xmlns:w15="http://schemas.microsoft.com/office/word/2012/wordml" xmlns:w16se="http://schemas.microsoft.com/office/word/2015/wordml/symex" mc:Ignorable="w14 w15 w16se">
+<w:styles xmlns:mc="http://schemas.openxmlformats.org/markup-compatibility/2006" xmlns:r="http://schemas.openxmlformats.org/officeDocument/2006/relationships" xmlns:w="http://schemas.openxmlformats.org/wordprocessingml/2006/main" xmlns:w14="http://schemas.microsoft.com/office/word/2010/wordml" xmlns:w15="http://schemas.microsoft.com/office/word/2012/wordml" xmlns:w16cid="http://schemas.microsoft.com/office/word/2016/wordml/cid" xmlns:w16se="http://schemas.microsoft.com/office/word/2015/wordml/symex" mc:Ignorable="w14 w15 w16se w16cid">
   <w:docDefaults>
     <w:rPrDefault>
       <w:rPr>

</xml_diff>